<commit_message>
update week04 lecture transformation
</commit_message>
<xml_diff>
--- a/docs/Labs/Lab02/New Microsoft Word Document.docx
+++ b/docs/Labs/Lab02/New Microsoft Word Document.docx
@@ -503,35 +503,12 @@
         <w:rPr>
           <w:rFonts w:ascii="Calibri" w:hAnsi="Calibri" w:cs="Calibri"/>
         </w:rPr>
-        <w:t xml:space="preserve">Task </w:t>
-      </w:r>
-      <w:r>
-        <w:rPr>
-          <w:rFonts w:ascii="Calibri" w:hAnsi="Calibri" w:cs="Calibri"/>
-        </w:rPr>
-        <w:t>2</w:t>
-      </w:r>
-      <w:r>
-        <w:rPr>
-          <w:rFonts w:ascii="Calibri" w:hAnsi="Calibri" w:cs="Calibri"/>
-        </w:rPr>
-        <w:t xml:space="preserve">:  </w:t>
-      </w:r>
-      <w:r>
-        <w:rPr>
-          <w:rFonts w:ascii="Calibri" w:hAnsi="Calibri" w:cs="Calibri"/>
-        </w:rPr>
-        <w:t>Transformation for variable</w:t>
-      </w:r>
-      <w:r>
-        <w:rPr>
-          <w:rFonts w:ascii="Calibri" w:hAnsi="Calibri" w:cs="Calibri"/>
-        </w:rPr>
-        <w:t xml:space="preserve"> (3 pts)</w:t>
+        <w:t>Task 2:  Transformation for variable (3 pts)</w:t>
       </w:r>
     </w:p>
     <w:p>
       <w:pPr>
+        <w:jc w:val="both"/>
         <w:rPr>
           <w:rFonts w:ascii="Calibri" w:hAnsi="Calibri" w:cs="Calibri"/>
         </w:rPr>
@@ -737,9 +714,16 @@
       </w:r>
       <w:r>
         <w:rPr>
-          <w:rFonts w:ascii="Calibri" w:hAnsi="Calibri" w:cs="Calibri"/>
-        </w:rPr>
-        <w:t xml:space="preserve">, including marginal box plots. By visually inspecting the box plots and the LOESS curve, </w:t>
+          <w:rStyle w:val="Strong"/>
+          <w:rFonts w:ascii="Calibri" w:hAnsi="Calibri" w:cs="Calibri" w:hint="eastAsia"/>
+        </w:rPr>
+        <w:t xml:space="preserve"> using scatterplot()</w:t>
+      </w:r>
+      <w:r>
+        <w:rPr>
+          <w:rFonts w:ascii="Calibri" w:hAnsi="Calibri" w:cs="Calibri"/>
+        </w:rPr>
+        <w:t xml:space="preserve">. By visually inspecting the box plots and the LOESS curve, </w:t>
       </w:r>
       <w:proofErr w:type="gramStart"/>
       <w:r>
@@ -755,20 +739,39 @@
         </w:rPr>
         <w:t xml:space="preserve"> whether </w:t>
       </w:r>
-      <w:proofErr w:type="gramStart"/>
-      <w:r>
-        <w:rPr>
-          <w:rFonts w:ascii="Calibri" w:hAnsi="Calibri" w:cs="Calibri"/>
-        </w:rPr>
-        <w:t>a data</w:t>
-      </w:r>
-      <w:proofErr w:type="gramEnd"/>
-      <w:r>
-        <w:rPr>
-          <w:rFonts w:ascii="Calibri" w:hAnsi="Calibri" w:cs="Calibri"/>
-        </w:rPr>
-        <w:t xml:space="preserve"> transformation is advisable.</w:t>
-      </w:r>
+      <w:r>
+        <w:rPr>
+          <w:rFonts w:ascii="Calibri" w:hAnsi="Calibri" w:cs="Calibri"/>
+        </w:rPr>
+        <w:t>data</w:t>
+      </w:r>
+      <w:r>
+        <w:rPr>
+          <w:rFonts w:ascii="Calibri" w:hAnsi="Calibri" w:cs="Calibri"/>
+        </w:rPr>
+        <w:t xml:space="preserve"> transformation is advisable</w:t>
+      </w:r>
+      <w:r>
+        <w:rPr>
+          <w:rFonts w:ascii="Calibri" w:hAnsi="Calibri" w:cs="Calibri" w:hint="eastAsia"/>
+        </w:rPr>
+        <w:t xml:space="preserve"> for dependent variable and independent variable</w:t>
+      </w:r>
+      <w:r>
+        <w:rPr>
+          <w:rFonts w:ascii="Calibri" w:hAnsi="Calibri" w:cs="Calibri"/>
+        </w:rPr>
+        <w:t>.</w:t>
+      </w:r>
+    </w:p>
+    <w:p>
+      <w:pPr>
+        <w:pStyle w:val="ListParagraph"/>
+        <w:jc w:val="both"/>
+        <w:rPr>
+          <w:rFonts w:ascii="Calibri" w:hAnsi="Calibri" w:cs="Calibri"/>
+        </w:rPr>
+      </w:pPr>
     </w:p>
     <w:p>
       <w:pPr>
@@ -783,6 +786,7 @@
         </w:rPr>
       </w:pPr>
       <w:r>
+        <w:lastRenderedPageBreak/>
         <w:t>If a transformation appears necessary</w:t>
       </w:r>
       <w:r>
@@ -904,6 +908,23 @@
       <w:r>
         <w:t>.</w:t>
       </w:r>
+    </w:p>
+    <w:p>
+      <w:pPr>
+        <w:pStyle w:val="ListParagraph"/>
+        <w:rPr>
+          <w:rFonts w:ascii="Calibri" w:hAnsi="Calibri" w:cs="Calibri"/>
+        </w:rPr>
+      </w:pPr>
+    </w:p>
+    <w:p>
+      <w:pPr>
+        <w:pStyle w:val="ListParagraph"/>
+        <w:jc w:val="both"/>
+        <w:rPr>
+          <w:rFonts w:ascii="Calibri" w:hAnsi="Calibri" w:cs="Calibri"/>
+        </w:rPr>
+      </w:pPr>
     </w:p>
     <w:p>
       <w:pPr>
@@ -921,7 +942,6 @@
         <w:rPr>
           <w:rFonts w:ascii="Calibri" w:hAnsi="Calibri" w:cs="Calibri" w:hint="eastAsia"/>
         </w:rPr>
-        <w:lastRenderedPageBreak/>
         <w:t xml:space="preserve">Transformed the data using </w:t>
       </w:r>
       <m:oMath>

</xml_diff>